<commit_message>
Added Total Jmeter Query Screenshots
</commit_message>
<xml_diff>
--- a/Assignment 4 - Screenshots.docx
+++ b/Assignment 4 - Screenshots.docx
@@ -29,19 +29,8 @@
           <w:szCs w:val="52"/>
         </w:rPr>
         <w:br/>
-        <w:t xml:space="preserve">Flight Booking Using Spring </w:t>
-      </w:r>
-      <w:proofErr w:type="spellStart"/>
-      <w:r>
-        <w:rPr>
-          <w:b/>
-          <w:bCs/>
-          <w:sz w:val="52"/>
-          <w:szCs w:val="52"/>
-        </w:rPr>
-        <w:t>WebFlux</w:t>
-      </w:r>
-      <w:proofErr w:type="spellEnd"/>
+        <w:t>Flight Booking Using Spring WebFlux</w:t>
+      </w:r>
       <w:r>
         <w:rPr>
           <w:b/>
@@ -69,27 +58,7 @@
           <w:sz w:val="36"/>
           <w:szCs w:val="36"/>
         </w:rPr>
-        <w:t>SonarQube Analysis (Before</w:t>
-      </w:r>
-      <w:proofErr w:type="gramStart"/>
-      <w:r>
-        <w:rPr>
-          <w:b/>
-          <w:bCs/>
-          <w:sz w:val="36"/>
-          <w:szCs w:val="36"/>
-        </w:rPr>
-        <w:t>) :</w:t>
-      </w:r>
-      <w:proofErr w:type="gramEnd"/>
-      <w:r>
-        <w:rPr>
-          <w:b/>
-          <w:bCs/>
-          <w:sz w:val="36"/>
-          <w:szCs w:val="36"/>
-        </w:rPr>
-        <w:t>-</w:t>
+        <w:t>SonarQube Analysis (Before) :-</w:t>
       </w:r>
       <w:r>
         <w:rPr>
@@ -104,6 +73,7 @@
         <w:rPr>
           <w:b/>
           <w:bCs/>
+          <w:noProof/>
           <w:sz w:val="36"/>
           <w:szCs w:val="36"/>
         </w:rPr>
@@ -194,36 +164,7 @@
           <w:szCs w:val="36"/>
         </w:rPr>
         <w:lastRenderedPageBreak/>
-        <w:t>SonarQube Analysis (</w:t>
-      </w:r>
-      <w:r>
-        <w:rPr>
-          <w:b/>
-          <w:bCs/>
-          <w:sz w:val="36"/>
-          <w:szCs w:val="36"/>
-        </w:rPr>
-        <w:t>After</w:t>
-      </w:r>
-      <w:proofErr w:type="gramStart"/>
-      <w:r>
-        <w:rPr>
-          <w:b/>
-          <w:bCs/>
-          <w:sz w:val="36"/>
-          <w:szCs w:val="36"/>
-        </w:rPr>
-        <w:t>) :</w:t>
-      </w:r>
-      <w:proofErr w:type="gramEnd"/>
-      <w:r>
-        <w:rPr>
-          <w:b/>
-          <w:bCs/>
-          <w:sz w:val="36"/>
-          <w:szCs w:val="36"/>
-        </w:rPr>
-        <w:t>-</w:t>
+        <w:t>SonarQube Analysis (After) :-</w:t>
       </w:r>
       <w:r>
         <w:rPr>
@@ -238,11 +179,12 @@
         <w:rPr>
           <w:b/>
           <w:bCs/>
+          <w:noProof/>
           <w:sz w:val="36"/>
           <w:szCs w:val="36"/>
         </w:rPr>
         <w:drawing>
-          <wp:inline distT="0" distB="0" distL="0" distR="0" wp14:anchorId="4A2A4CA1" wp14:editId="68D142C0">
+          <wp:inline distT="0" distB="0" distL="0" distR="0" wp14:anchorId="4A2A4CA1" wp14:editId="46C22319">
             <wp:extent cx="6761527" cy="4417621"/>
             <wp:effectExtent l="0" t="0" r="1270" b="2540"/>
             <wp:docPr id="841256607" name="Picture 4"/>
@@ -332,6 +274,7 @@
         <w:rPr>
           <w:b/>
           <w:bCs/>
+          <w:noProof/>
           <w:sz w:val="36"/>
           <w:szCs w:val="36"/>
         </w:rPr>
@@ -403,6 +346,7 @@
         <w:rPr>
           <w:b/>
           <w:bCs/>
+          <w:noProof/>
           <w:sz w:val="36"/>
           <w:szCs w:val="36"/>
         </w:rPr>
@@ -459,25 +403,7 @@
           <w:sz w:val="36"/>
           <w:szCs w:val="36"/>
         </w:rPr>
-        <w:t xml:space="preserve">J Meter Results Summary for </w:t>
-      </w:r>
-      <w:r>
-        <w:rPr>
-          <w:b/>
-          <w:bCs/>
-          <w:sz w:val="36"/>
-          <w:szCs w:val="36"/>
-        </w:rPr>
-        <w:t>50</w:t>
-      </w:r>
-      <w:r>
-        <w:rPr>
-          <w:b/>
-          <w:bCs/>
-          <w:sz w:val="36"/>
-          <w:szCs w:val="36"/>
-        </w:rPr>
-        <w:t xml:space="preserve"> Requests</w:t>
+        <w:t>J Meter Results Summary for 50 Requests</w:t>
       </w:r>
       <w:r>
         <w:rPr>
@@ -492,6 +418,7 @@
         <w:rPr>
           <w:b/>
           <w:bCs/>
+          <w:noProof/>
           <w:sz w:val="36"/>
           <w:szCs w:val="36"/>
         </w:rPr>
@@ -541,7 +468,6 @@
           <w:szCs w:val="36"/>
         </w:rPr>
       </w:pPr>
-      <w:proofErr w:type="spellStart"/>
       <w:r>
         <w:rPr>
           <w:b/>
@@ -550,17 +476,7 @@
           <w:szCs w:val="36"/>
         </w:rPr>
         <w:lastRenderedPageBreak/>
-        <w:t>Jmeter</w:t>
-      </w:r>
-      <w:proofErr w:type="spellEnd"/>
-      <w:r>
-        <w:rPr>
-          <w:b/>
-          <w:bCs/>
-          <w:sz w:val="36"/>
-          <w:szCs w:val="36"/>
-        </w:rPr>
-        <w:t xml:space="preserve"> Results summary for 100 Requests</w:t>
+        <w:t>Jmeter Results summary for 100 Requests</w:t>
       </w:r>
       <w:r>
         <w:rPr>
@@ -575,6 +491,7 @@
         <w:rPr>
           <w:b/>
           <w:bCs/>
+          <w:noProof/>
           <w:sz w:val="36"/>
           <w:szCs w:val="36"/>
         </w:rPr>
@@ -623,6 +540,68 @@
         </w:rPr>
         <w:br/>
       </w:r>
+      <w:r>
+        <w:rPr>
+          <w:b/>
+          <w:bCs/>
+          <w:sz w:val="36"/>
+          <w:szCs w:val="36"/>
+        </w:rPr>
+        <w:br/>
+        <w:t>Total Summary Report</w:t>
+      </w:r>
+      <w:r>
+        <w:rPr>
+          <w:b/>
+          <w:bCs/>
+          <w:sz w:val="36"/>
+          <w:szCs w:val="36"/>
+        </w:rPr>
+        <w:br/>
+      </w:r>
+      <w:r>
+        <w:rPr>
+          <w:b/>
+          <w:bCs/>
+          <w:sz w:val="36"/>
+          <w:szCs w:val="36"/>
+        </w:rPr>
+        <w:drawing>
+          <wp:inline distT="0" distB="0" distL="0" distR="0" wp14:anchorId="1860F00C" wp14:editId="015C2348">
+            <wp:extent cx="5943600" cy="3326130"/>
+            <wp:effectExtent l="0" t="0" r="0" b="7620"/>
+            <wp:docPr id="2061496953" name="Picture 1"/>
+            <wp:cNvGraphicFramePr>
+              <a:graphicFrameLocks xmlns:a="http://schemas.openxmlformats.org/drawingml/2006/main" noChangeAspect="1"/>
+            </wp:cNvGraphicFramePr>
+            <a:graphic xmlns:a="http://schemas.openxmlformats.org/drawingml/2006/main">
+              <a:graphicData uri="http://schemas.openxmlformats.org/drawingml/2006/picture">
+                <pic:pic xmlns:pic="http://schemas.openxmlformats.org/drawingml/2006/picture">
+                  <pic:nvPicPr>
+                    <pic:cNvPr id="2061496953" name=""/>
+                    <pic:cNvPicPr/>
+                  </pic:nvPicPr>
+                  <pic:blipFill>
+                    <a:blip r:embed="rId10"/>
+                    <a:stretch>
+                      <a:fillRect/>
+                    </a:stretch>
+                  </pic:blipFill>
+                  <pic:spPr>
+                    <a:xfrm>
+                      <a:off x="0" y="0"/>
+                      <a:ext cx="5943600" cy="3326130"/>
+                    </a:xfrm>
+                    <a:prstGeom prst="rect">
+                      <a:avLst/>
+                    </a:prstGeom>
+                  </pic:spPr>
+                </pic:pic>
+              </a:graphicData>
+            </a:graphic>
+          </wp:inline>
+        </w:drawing>
+      </w:r>
     </w:p>
     <w:p>
       <w:pPr>
@@ -640,6 +619,7 @@
           <w:sz w:val="36"/>
           <w:szCs w:val="36"/>
         </w:rPr>
+        <w:lastRenderedPageBreak/>
         <w:t>MongoDB Collections</w:t>
       </w:r>
       <w:r>
@@ -655,6 +635,7 @@
         <w:rPr>
           <w:b/>
           <w:bCs/>
+          <w:noProof/>
           <w:sz w:val="36"/>
           <w:szCs w:val="36"/>
         </w:rPr>
@@ -674,7 +655,7 @@
                     <pic:cNvPicPr/>
                   </pic:nvPicPr>
                   <pic:blipFill>
-                    <a:blip r:embed="rId10"/>
+                    <a:blip r:embed="rId11"/>
                     <a:stretch>
                       <a:fillRect/>
                     </a:stretch>
@@ -710,7 +691,6 @@
           <w:sz w:val="36"/>
           <w:szCs w:val="36"/>
         </w:rPr>
-        <w:lastRenderedPageBreak/>
         <w:br/>
       </w:r>
     </w:p>
@@ -1337,6 +1317,7 @@
   <w:style w:type="character" w:default="1" w:styleId="DefaultParagraphFont">
     <w:name w:val="Default Paragraph Font"/>
     <w:uiPriority w:val="1"/>
+    <w:semiHidden/>
     <w:unhideWhenUsed/>
   </w:style>
   <w:style w:type="table" w:default="1" w:styleId="TableNormal">

</xml_diff>